<commit_message>
add sprint 3 technical blog
</commit_message>
<xml_diff>
--- a/blog/tech-blog.docx
+++ b/blog/tech-blog.docx
@@ -17,7 +17,28 @@
     </w:p>
     <w:p>
       <w:r>
-        <w:t>You don’t have to delve too deep into learning HTML and CSS to pick up the terms “id” and “class”. But what are they, and what do they do? They’re both selectors, so at first glance they seem to perform more or less the same task. So what’s a newbie developer to do? What’s the right tool for the job?</w:t>
+        <w:t xml:space="preserve">You don’t have to delve too deep into learning HTML and CSS to </w:t>
+      </w:r>
+      <w:r>
+        <w:t xml:space="preserve">start seeing the terms </w:t>
+      </w:r>
+      <w:r>
+        <w:t>“id” and “class”</w:t>
+      </w:r>
+      <w:r>
+        <w:t xml:space="preserve"> being liberally thrown around</w:t>
+      </w:r>
+      <w:r>
+        <w:t xml:space="preserve">. But what are they, and what do they do? </w:t>
+      </w:r>
+      <w:r>
+        <w:t>Well to answer the first question, they’re both selectors; they perform similar jobs but in slightly different ways. As web developers we may not have hammers and nails to build our sites, but it’s just as important for us to know our way around the items in our toolbox.</w:t>
+      </w:r>
+      <w:r>
+        <w:t xml:space="preserve"> </w:t>
+      </w:r>
+      <w:r>
+        <w:t>So what’s a newbie developer to do?</w:t>
       </w:r>
     </w:p>
     <w:p>
@@ -35,6 +56,84 @@
     </w:p>
     <w:p>
       <w:r>
+        <w:t>Baby steps. Here’s what a class looks like in the HTML, and CSS respectively:</w:t>
+      </w:r>
+    </w:p>
+    <w:p/>
+    <w:p>
+      <w:r>
+        <w:t xml:space="preserve">Easy so far? Awesome. Let’s compare it with an </w:t>
+      </w:r>
+      <w:r>
+        <w:t>id</w:t>
+      </w:r>
+      <w:r>
+        <w:t>, in the HTML and CSS again:</w:t>
+      </w:r>
+    </w:p>
+    <w:p/>
+    <w:p>
+      <w:r>
+        <w:t xml:space="preserve">You’ll notice the class is applied to an element with </w:t>
+      </w:r>
+      <w:r>
+        <w:rPr>
+          <w:b/>
+        </w:rPr>
+        <w:t>class=”class-name-here”</w:t>
+      </w:r>
+      <w:r>
+        <w:t xml:space="preserve"> and denoted in the associated CSS file with a </w:t>
+      </w:r>
+      <w:r>
+        <w:rPr>
+          <w:b/>
+        </w:rPr>
+        <w:t>#hash</w:t>
+      </w:r>
+      <w:r>
+        <w:t>.</w:t>
+      </w:r>
+      <w:r>
+        <w:t xml:space="preserve"> </w:t>
+      </w:r>
+      <w:r>
+        <w:t>The id is slightly different - i</w:t>
+      </w:r>
+      <w:r>
+        <w:t xml:space="preserve">t’s written as </w:t>
+      </w:r>
+      <w:r>
+        <w:rPr>
+          <w:b/>
+        </w:rPr>
+        <w:t>id=”id-name-here”</w:t>
+      </w:r>
+      <w:r>
+        <w:t xml:space="preserve"> in the HTML, and marked with a </w:t>
+      </w:r>
+      <w:r>
+        <w:rPr>
+          <w:b/>
+        </w:rPr>
+        <w:t>.</w:t>
+      </w:r>
+      <w:proofErr w:type="spellStart"/>
+      <w:r>
+        <w:rPr>
+          <w:b/>
+        </w:rPr>
+        <w:t>fullstop</w:t>
+      </w:r>
+      <w:proofErr w:type="spellEnd"/>
+      <w:r>
+        <w:t xml:space="preserve"> in the CSS file.</w:t>
+      </w:r>
+    </w:p>
+    <w:p/>
+    <w:p/>
+    <w:p>
+      <w:r>
         <w:t>The class selector is preceded by a .full-stop like so, while an id selector is preceded by a #hash. A class can be applied to several elements, whereas an id can be applied to one, and one alone.</w:t>
       </w:r>
       <w:r>
@@ -50,48 +149,36 @@
       </w:r>
     </w:p>
     <w:p>
-      <w:r>
-        <w:t>Since ids are unique, it’s best to use them for situations where you only have a single instance within your code, like a header or footer. Classes, on the other hand, can be applied to elements that are used in many different places, like photographs or blocks of text. Multiple classes can be a</w:t>
-      </w:r>
-      <w:r>
-        <w:t xml:space="preserve">pplied to the same element. Similarly, an element can take a class </w:t>
-      </w:r>
-      <w:r>
-        <w:rPr>
-          <w:i/>
-        </w:rPr>
-        <w:t xml:space="preserve">and </w:t>
-      </w:r>
-      <w:r>
-        <w:t>an id.</w:t>
-      </w:r>
-    </w:p>
-    <w:p>
-      <w:r>
-        <w:t xml:space="preserve">But if you </w:t>
-      </w:r>
-      <w:r>
-        <w:t xml:space="preserve">try to use an id twice? Yeah, </w:t>
-      </w:r>
-      <w:r>
-        <w:t>that’s going to be</w:t>
-      </w:r>
-      <w:r>
-        <w:t xml:space="preserve"> chew</w:t>
-      </w:r>
-      <w:r>
-        <w:t>ed</w:t>
-      </w:r>
-      <w:r>
-        <w:t xml:space="preserve"> up and sp</w:t>
-      </w:r>
-      <w:r>
-        <w:t>a</w:t>
-      </w:r>
-      <w:r>
-        <w:t>t it right back out.</w:t>
-      </w:r>
-    </w:p>
+      <w:bookmarkStart w:id="0" w:name="_GoBack"/>
+      <w:r>
+        <w:t>Okay, we know how to identify a class and an id. But how the heck do you use them in practice?</w:t>
+      </w:r>
+    </w:p>
+    <w:p>
+      <w:r>
+        <w:t>Well, the id is a bit of a prima donna. It only wants to talk to one element, and one element alone. The class on the other hand is a cheerful, outgoing soul – it can be applied to as many elements as you want!</w:t>
+      </w:r>
+    </w:p>
+    <w:p>
+      <w:r>
+        <w:t xml:space="preserve">Since ids are unique and demand to be treated with respect, it’s </w:t>
+      </w:r>
+      <w:r>
+        <w:t xml:space="preserve">best to use them for situations where you only have a single instance within your code, like a header or footer. Classes, on the other hand, can be applied to </w:t>
+      </w:r>
+      <w:r>
+        <w:t>things</w:t>
+      </w:r>
+      <w:r>
+        <w:t xml:space="preserve"> like photographs or blocks of text. </w:t>
+      </w:r>
+    </w:p>
+    <w:p>
+      <w:r>
+        <w:t>Even though ids don’t like to mingle with multiple elements, they’ll happily mix with classes so things like this are totally okay:</w:t>
+      </w:r>
+    </w:p>
+    <w:bookmarkEnd w:id="0"/>
     <w:p>
       <w:pPr>
         <w:rPr>
@@ -114,16 +201,18 @@
           <w:rPr>
             <w:rStyle w:val="Hyperlink"/>
           </w:rPr>
-          <w:t>should avoid using ids altogether</w:t>
+          <w:t xml:space="preserve">should avoid </w:t>
+        </w:r>
+        <w:r>
+          <w:rPr>
+            <w:rStyle w:val="Hyperlink"/>
+          </w:rPr>
+          <w:lastRenderedPageBreak/>
+          <w:t>using ids altogether</w:t>
         </w:r>
       </w:hyperlink>
       <w:r>
-        <w:t xml:space="preserve">, as classes </w:t>
-      </w:r>
-      <w:bookmarkStart w:id="0" w:name="_GoBack"/>
-      <w:bookmarkEnd w:id="0"/>
-      <w:r>
-        <w:t>provide so much more flexibility.</w:t>
+        <w:t>, as classes provide so much more flexibility.</w:t>
       </w:r>
       <w:r>
         <w:t xml:space="preserve"> That said, there are strong counter arguments that clear, unambiguous ids </w:t>
@@ -184,6 +273,8 @@
         <w:t>Happy coding!</w:t>
       </w:r>
     </w:p>
+    <w:p/>
+    <w:p/>
     <w:sectPr>
       <w:pgSz w:w="11906" w:h="16838"/>
       <w:pgMar w:top="1440" w:right="1440" w:bottom="1440" w:left="1440" w:header="708" w:footer="708" w:gutter="0"/>
@@ -357,7 +448,6 @@
   <w:style w:type="character" w:default="1" w:styleId="DefaultParagraphFont">
     <w:name w:val="Default Paragraph Font"/>
     <w:uiPriority w:val="1"/>
-    <w:semiHidden/>
     <w:unhideWhenUsed/>
   </w:style>
   <w:style w:type="table" w:default="1" w:styleId="TableNormal">
@@ -558,7 +648,6 @@
   <w:style w:type="character" w:default="1" w:styleId="DefaultParagraphFont">
     <w:name w:val="Default Paragraph Font"/>
     <w:uiPriority w:val="1"/>
-    <w:semiHidden/>
     <w:unhideWhenUsed/>
   </w:style>
   <w:style w:type="table" w:default="1" w:styleId="TableNormal">

</xml_diff>